<commit_message>
termino do caso de uso
</commit_message>
<xml_diff>
--- a/CASO DE USO.docx
+++ b/CASO DE USO.docx
@@ -1,6 +1,6 @@
 
 <file path=word/document.xml><?xml version="1.0" encoding="utf-8"?>
-<w:document xmlns:wpc="http://schemas.microsoft.com/office/word/2010/wordprocessingCanvas" xmlns:cx="http://schemas.microsoft.com/office/drawing/2014/chartex" xmlns:cx1="http://schemas.microsoft.com/office/drawing/2015/9/8/chartex" xmlns:cx2="http://schemas.microsoft.com/office/drawing/2015/10/21/chartex" xmlns:cx3="http://schemas.microsoft.com/office/drawing/2016/5/9/chartex" xmlns:cx4="http://schemas.microsoft.com/office/drawing/2016/5/10/chartex" xmlns:cx5="http://schemas.microsoft.com/office/drawing/2016/5/11/chartex" xmlns:cx6="http://schemas.microsoft.com/office/drawing/2016/5/12/chartex" xmlns:cx7="http://schemas.microsoft.com/office/drawing/2016/5/13/chartex" xmlns:cx8="http://schemas.microsoft.com/office/drawing/2016/5/14/chartex" xmlns:mc="http://schemas.openxmlformats.org/markup-compatibility/2006" xmlns:aink="http://schemas.microsoft.com/office/drawing/2016/ink" xmlns:am3d="http://schemas.microsoft.com/office/drawing/2017/model3d" xmlns:o="urn:schemas-microsoft-com:office:office" xmlns:r="http://schemas.openxmlformats.org/officeDocument/2006/relationships" xmlns:m="http://schemas.openxmlformats.org/officeDocument/2006/math" xmlns:v="urn:schemas-microsoft-com:vml" xmlns:wp14="http://schemas.microsoft.com/office/word/2010/wordprocessingDrawing" xmlns:wp="http://schemas.openxmlformats.org/drawingml/2006/wordprocessingDrawing" xmlns:w10="urn:schemas-microsoft-com:office:word" xmlns:w="http://schemas.openxmlformats.org/wordprocessingml/2006/main" xmlns:w14="http://schemas.microsoft.com/office/word/2010/wordml" xmlns:w15="http://schemas.microsoft.com/office/word/2012/wordml" xmlns:w16cid="http://schemas.microsoft.com/office/word/2016/wordml/cid" xmlns:w16se="http://schemas.microsoft.com/office/word/2015/wordml/symex" xmlns:wpg="http://schemas.microsoft.com/office/word/2010/wordprocessingGroup" xmlns:wpi="http://schemas.microsoft.com/office/word/2010/wordprocessingInk" xmlns:wne="http://schemas.microsoft.com/office/word/2006/wordml" xmlns:wps="http://schemas.microsoft.com/office/word/2010/wordprocessingShape" mc:Ignorable="w14 w15 w16se w16cid wp14">
+<w:document xmlns:wpc="http://schemas.microsoft.com/office/word/2010/wordprocessingCanvas" xmlns:mc="http://schemas.openxmlformats.org/markup-compatibility/2006" xmlns:o="urn:schemas-microsoft-com:office:office" xmlns:r="http://schemas.openxmlformats.org/officeDocument/2006/relationships" xmlns:m="http://schemas.openxmlformats.org/officeDocument/2006/math" xmlns:v="urn:schemas-microsoft-com:vml" xmlns:wp14="http://schemas.microsoft.com/office/word/2010/wordprocessingDrawing" xmlns:wp="http://schemas.openxmlformats.org/drawingml/2006/wordprocessingDrawing" xmlns:w10="urn:schemas-microsoft-com:office:word" xmlns:w="http://schemas.openxmlformats.org/wordprocessingml/2006/main" xmlns:w14="http://schemas.microsoft.com/office/word/2010/wordml" xmlns:w15="http://schemas.microsoft.com/office/word/2012/wordml" xmlns:wpg="http://schemas.microsoft.com/office/word/2010/wordprocessingGroup" xmlns:wpi="http://schemas.microsoft.com/office/word/2010/wordprocessingInk" xmlns:wne="http://schemas.microsoft.com/office/word/2006/wordml" xmlns:wps="http://schemas.microsoft.com/office/word/2010/wordprocessingShape" mc:Ignorable="w14 w15 wp14">
   <w:body>
     <w:p>
       <w:pPr>
@@ -35,13 +35,8 @@
       <w:r>
         <w:t xml:space="preserve">: </w:t>
       </w:r>
-      <w:proofErr w:type="spellStart"/>
-      <w:r>
-        <w:t>Mostorista</w:t>
-      </w:r>
-      <w:proofErr w:type="spellEnd"/>
-      <w:r>
-        <w:t>, Cancela eletrônica</w:t>
+      <w:r>
+        <w:t>Motorista</w:t>
       </w:r>
     </w:p>
     <w:p>
@@ -55,18 +50,25 @@
         <w:t>Finalidade</w:t>
       </w:r>
       <w:r>
-        <w:t>: Liberar entrada e local vago para o carro</w:t>
-      </w:r>
-    </w:p>
-    <w:p>
-      <w:proofErr w:type="spellStart"/>
-      <w:r>
-        <w:rPr>
-          <w:b/>
-        </w:rPr>
-        <w:t>Visao</w:t>
-      </w:r>
-      <w:proofErr w:type="spellEnd"/>
+        <w:t>: Libe</w:t>
+      </w:r>
+      <w:r>
+        <w:t xml:space="preserve">rar entrada e local vago para </w:t>
+      </w:r>
+      <w:r>
+        <w:t>carro</w:t>
+      </w:r>
+      <w:r>
+        <w:t xml:space="preserve"> e receber pagamento</w:t>
+      </w:r>
+    </w:p>
+    <w:p>
+      <w:r>
+        <w:rPr>
+          <w:b/>
+        </w:rPr>
+        <w:t>Visão</w:t>
+      </w:r>
       <w:r>
         <w:rPr>
           <w:b/>
@@ -74,183 +76,280 @@
         <w:t xml:space="preserve"> geral</w:t>
       </w:r>
       <w:r>
-        <w:t xml:space="preserve">: Cancela cronometra tempo e faz calculo de valores a ser pago pelo motorista </w:t>
+        <w:t>: Motorista ao chegar na cancela tem seu ticket impresso. C</w:t>
+      </w:r>
+      <w:r>
+        <w:t>ancela</w:t>
+      </w:r>
+      <w:r>
+        <w:t xml:space="preserve"> faz cont</w:t>
+      </w:r>
+      <w:r>
+        <w:t>a</w:t>
+      </w:r>
+      <w:r>
+        <w:t>gem de tempo e</w:t>
+      </w:r>
+      <w:r>
+        <w:t xml:space="preserve"> calculo de valores a ser pago pelo </w:t>
+      </w:r>
+      <w:r>
+        <w:t>motorista.</w:t>
+      </w:r>
+      <w:r>
+        <w:t xml:space="preserve"> Pagamento pode ser feito a dinheiro, cartão e pix.</w:t>
+      </w:r>
+    </w:p>
+    <w:p/>
+    <w:p>
+      <w:pPr>
+        <w:tabs>
+          <w:tab w:val="left" w:pos="3135"/>
+        </w:tabs>
+        <w:rPr>
+          <w:b/>
+        </w:rPr>
+      </w:pPr>
+      <w:r>
+        <w:rPr>
+          <w:b/>
+        </w:rPr>
+        <w:t>Sequenci</w:t>
+      </w:r>
+      <w:r>
+        <w:rPr>
+          <w:b/>
+        </w:rPr>
+        <w:t xml:space="preserve">a típica de </w:t>
+      </w:r>
+      <w:r>
+        <w:rPr>
+          <w:b/>
+        </w:rPr>
+        <w:t>eventos</w:t>
+      </w:r>
+      <w:r>
+        <w:rPr>
+          <w:b/>
+        </w:rPr>
+        <w:tab/>
+      </w:r>
+      <w:r>
+        <w:rPr>
+          <w:b/>
+        </w:rPr>
+        <w:tab/>
+      </w:r>
+      <w:r>
+        <w:rPr>
+          <w:b/>
+        </w:rPr>
+        <w:tab/>
+      </w:r>
+      <w:r>
+        <w:rPr>
+          <w:b/>
+        </w:rPr>
+        <w:tab/>
+        <w:t>Resposta do sistema</w:t>
+      </w:r>
+    </w:p>
+    <w:p>
+      <w:pPr>
+        <w:tabs>
+          <w:tab w:val="left" w:pos="3135"/>
+        </w:tabs>
+        <w:rPr>
+          <w:b/>
+        </w:rPr>
+      </w:pPr>
+      <w:r>
+        <w:rPr>
+          <w:b/>
+        </w:rPr>
+        <w:t>Ação do Ator</w:t>
+      </w:r>
+    </w:p>
+    <w:p>
+      <w:pPr>
+        <w:tabs>
+          <w:tab w:val="left" w:pos="3135"/>
+        </w:tabs>
+        <w:ind w:left="4950" w:hanging="4950"/>
+      </w:pPr>
+      <w:r>
+        <w:rPr>
+          <w:b/>
+        </w:rPr>
+        <w:t>1 -</w:t>
+      </w:r>
+      <w:r>
+        <w:t xml:space="preserve">Motorista chega na cancela eletrônica. </w:t>
+      </w:r>
+      <w:r>
+        <w:tab/>
+        <w:t>2 - S</w:t>
+      </w:r>
+      <w:r>
+        <w:t xml:space="preserve">istema </w:t>
+      </w:r>
+      <w:r>
+        <w:t>fotograf</w:t>
+      </w:r>
+      <w:r>
+        <w:t xml:space="preserve">a a </w:t>
+      </w:r>
+      <w:r>
+        <w:t xml:space="preserve">placa do </w:t>
+      </w:r>
+      <w:r>
+        <w:t>veículo</w:t>
+      </w:r>
+      <w:r>
+        <w:t xml:space="preserve"> </w:t>
+      </w:r>
+      <w:r>
+        <w:t xml:space="preserve">    </w:t>
+      </w:r>
+      <w:r>
+        <w:t>e faz a impressão do ticket</w:t>
+      </w:r>
+      <w:r>
+        <w:t>.</w:t>
+      </w:r>
+    </w:p>
+    <w:p>
+      <w:pPr>
+        <w:tabs>
+          <w:tab w:val="left" w:pos="3135"/>
+        </w:tabs>
+        <w:ind w:left="4950" w:hanging="4950"/>
+      </w:pPr>
+      <w:r>
+        <w:rPr>
+          <w:b/>
+        </w:rPr>
+        <w:t xml:space="preserve">3 </w:t>
+      </w:r>
+      <w:r>
+        <w:t xml:space="preserve">- </w:t>
+      </w:r>
+      <w:r>
+        <w:t>Motorista tem opções de fazer pagamento</w:t>
+      </w:r>
+      <w:r>
+        <w:tab/>
+        <w:t>4 – Lojas conveniadas com sistema recebem horas já passadas e horas adicionadas.</w:t>
+      </w:r>
+    </w:p>
+    <w:p>
+      <w:pPr>
+        <w:tabs>
+          <w:tab w:val="left" w:pos="3135"/>
+        </w:tabs>
+        <w:ind w:left="4950" w:hanging="4950"/>
+      </w:pPr>
+      <w:r>
+        <w:rPr>
+          <w:b/>
+        </w:rPr>
+        <w:t xml:space="preserve">5 </w:t>
+      </w:r>
+      <w:r>
+        <w:t xml:space="preserve">– Depois de pagamento feito com </w:t>
+      </w:r>
+      <w:r>
+        <w:t xml:space="preserve">dinheiro,  </w:t>
+      </w:r>
+      <w:r>
+        <w:t xml:space="preserve">            6 –</w:t>
+      </w:r>
+      <w:r>
+        <w:t xml:space="preserve"> S</w:t>
+      </w:r>
+      <w:r>
+        <w:t xml:space="preserve">istema </w:t>
+      </w:r>
+      <w:r>
+        <w:t>im</w:t>
       </w:r>
       <w:bookmarkStart w:id="0" w:name="_GoBack"/>
       <w:bookmarkEnd w:id="0"/>
-    </w:p>
-    <w:p>
-      <w:pPr>
-        <w:jc w:val="both"/>
-        <w:rPr>
-          <w:b/>
-        </w:rPr>
+      <w:r>
+        <w:t>pri</w:t>
+      </w:r>
+      <w:r>
+        <w:t xml:space="preserve">me </w:t>
+      </w:r>
+      <w:r>
+        <w:t>comprovante e</w:t>
+      </w:r>
+      <w:r>
+        <w:t xml:space="preserve"> abre cancela</w:t>
+      </w:r>
+      <w:r>
+        <w:t>.</w:t>
+      </w:r>
+    </w:p>
+    <w:p>
+      <w:pPr>
+        <w:tabs>
+          <w:tab w:val="left" w:pos="3135"/>
+        </w:tabs>
+        <w:ind w:left="4950" w:hanging="4950"/>
+      </w:pPr>
+      <w:r>
+        <w:t>Cartões</w:t>
+      </w:r>
+      <w:r>
+        <w:t>, transferências bancarias ou pix.</w:t>
+      </w:r>
+    </w:p>
+    <w:p>
+      <w:pPr>
+        <w:tabs>
+          <w:tab w:val="left" w:pos="3135"/>
+        </w:tabs>
+        <w:ind w:left="4950" w:hanging="4950"/>
+      </w:pPr>
+      <w:r>
+        <w:t>7 – Motorista retira comprovante e sai.</w:t>
+      </w:r>
+    </w:p>
+    <w:p>
+      <w:pPr>
+        <w:tabs>
+          <w:tab w:val="left" w:pos="3135"/>
+        </w:tabs>
+        <w:ind w:left="4950" w:hanging="4950"/>
+      </w:pPr>
+    </w:p>
+    <w:p>
+      <w:pPr>
+        <w:tabs>
+          <w:tab w:val="left" w:pos="3135"/>
+        </w:tabs>
+        <w:ind w:left="4950" w:hanging="4950"/>
+      </w:pPr>
+    </w:p>
+    <w:p>
+      <w:pPr>
+        <w:tabs>
+          <w:tab w:val="left" w:pos="3135"/>
+        </w:tabs>
+        <w:ind w:left="4950" w:hanging="4950"/>
       </w:pPr>
     </w:p>
     <w:p>
       <w:pPr>
         <w:pStyle w:val="PargrafodaLista"/>
-        <w:numPr>
-          <w:ilvl w:val="0"/>
-          <w:numId w:val="1"/>
-        </w:numPr>
-      </w:pPr>
-      <w:r>
-        <w:t xml:space="preserve">Sistema </w:t>
-      </w:r>
-      <w:r>
-        <w:t>fotograf</w:t>
-      </w:r>
-      <w:r>
-        <w:t xml:space="preserve">a a </w:t>
-      </w:r>
-      <w:r>
-        <w:t xml:space="preserve">placa do veiculo </w:t>
-      </w:r>
-      <w:r>
-        <w:t>e faz a impressão do ticket</w:t>
-      </w:r>
+        <w:ind w:left="1065"/>
+      </w:pPr>
     </w:p>
     <w:p>
       <w:pPr>
         <w:pStyle w:val="PargrafodaLista"/>
-        <w:numPr>
-          <w:ilvl w:val="0"/>
-          <w:numId w:val="1"/>
-        </w:numPr>
-      </w:pPr>
-      <w:r>
-        <w:t>Ao A cada hora</w:t>
-      </w:r>
-      <w:r>
-        <w:t xml:space="preserve"> sistema envia mensagens de texto com indicação de horas gasta e </w:t>
-      </w:r>
-      <w:r>
-        <w:t>valor, para</w:t>
-      </w:r>
-      <w:r>
-        <w:t xml:space="preserve"> o motorista</w:t>
-      </w:r>
-    </w:p>
-    <w:p>
-      <w:pPr>
-        <w:pStyle w:val="PargrafodaLista"/>
-        <w:numPr>
-          <w:ilvl w:val="0"/>
-          <w:numId w:val="1"/>
-        </w:numPr>
-      </w:pPr>
-      <w:r>
-        <w:t>Motorista tem opções de fazer pagamento em lojas</w:t>
-      </w:r>
-      <w:r>
-        <w:t xml:space="preserve"> conveniadas</w:t>
-      </w:r>
-      <w:r>
-        <w:t xml:space="preserve"> com</w:t>
-      </w:r>
-      <w:r>
-        <w:t xml:space="preserve"> o sistema da cancela com</w:t>
-      </w:r>
-      <w:r>
-        <w:t xml:space="preserve"> dinheiro e cartões de credito ou debito</w:t>
-      </w:r>
-    </w:p>
-    <w:p>
-      <w:pPr>
-        <w:pStyle w:val="PargrafodaLista"/>
-        <w:numPr>
-          <w:ilvl w:val="0"/>
-          <w:numId w:val="1"/>
-        </w:numPr>
-      </w:pPr>
-      <w:r>
-        <w:t xml:space="preserve">Na saída a cancela </w:t>
-      </w:r>
-      <w:r>
-        <w:t>além das formas</w:t>
-      </w:r>
-      <w:r>
-        <w:t xml:space="preserve"> s de pagamentos citadas</w:t>
-      </w:r>
-      <w:r>
-        <w:t xml:space="preserve">, </w:t>
-      </w:r>
-      <w:r>
-        <w:t>outras novas formas de pagamentos são</w:t>
-      </w:r>
-      <w:r>
-        <w:t xml:space="preserve"> </w:t>
-      </w:r>
-      <w:r>
-        <w:t>possíveis</w:t>
-      </w:r>
-      <w:r>
-        <w:t xml:space="preserve"> </w:t>
-      </w:r>
-      <w:proofErr w:type="spellStart"/>
-      <w:r>
-        <w:t>Ex</w:t>
-      </w:r>
-      <w:proofErr w:type="spellEnd"/>
-      <w:r>
-        <w:t>: Dinheiro; cartões de créditos ou débitos, transferência bancaria e PIX.</w:t>
-      </w:r>
-    </w:p>
-    <w:p>
-      <w:pPr>
-        <w:pStyle w:val="PargrafodaLista"/>
-        <w:numPr>
-          <w:ilvl w:val="0"/>
-          <w:numId w:val="1"/>
-        </w:numPr>
-      </w:pPr>
-      <w:r>
-        <w:t>Após o pagamento é impresso o comprovante, quando retirado pelo motorista canc</w:t>
-      </w:r>
-      <w:r>
-        <w:t>e</w:t>
-      </w:r>
-      <w:r>
-        <w:t>l</w:t>
-      </w:r>
-      <w:r>
-        <w:t>a</w:t>
-      </w:r>
-      <w:r>
-        <w:t xml:space="preserve"> de saída se abre</w:t>
-      </w:r>
-      <w:r>
-        <w:t xml:space="preserve"> e motorista se retira com carro.</w:t>
-      </w:r>
-    </w:p>
-    <w:p>
-      <w:pPr>
-        <w:pStyle w:val="PargrafodaLista"/>
-        <w:numPr>
-          <w:ilvl w:val="0"/>
-          <w:numId w:val="1"/>
-        </w:numPr>
-      </w:pPr>
-      <w:r>
-        <w:t xml:space="preserve">Ao chegar na cancela e retirar o ticket sistema abre </w:t>
-      </w:r>
-      <w:proofErr w:type="gramStart"/>
-      <w:r>
-        <w:t>a  cancela</w:t>
-      </w:r>
-      <w:proofErr w:type="gramEnd"/>
-      <w:r>
-        <w:t xml:space="preserve"> para motorista entrar e inicia a cronometrar o tempo</w:t>
-      </w:r>
-    </w:p>
-    <w:p>
-      <w:pPr>
-        <w:pStyle w:val="PargrafodaLista"/>
-        <w:numPr>
-          <w:ilvl w:val="0"/>
-          <w:numId w:val="1"/>
-        </w:numPr>
+        <w:ind w:left="1065"/>
       </w:pPr>
     </w:p>
     <w:sectPr>
@@ -264,7 +363,7 @@
 </file>
 
 <file path=word/numbering.xml><?xml version="1.0" encoding="utf-8"?>
-<w:numbering xmlns:wpc="http://schemas.microsoft.com/office/word/2010/wordprocessingCanvas" xmlns:cx="http://schemas.microsoft.com/office/drawing/2014/chartex" xmlns:cx1="http://schemas.microsoft.com/office/drawing/2015/9/8/chartex" xmlns:cx2="http://schemas.microsoft.com/office/drawing/2015/10/21/chartex" xmlns:cx3="http://schemas.microsoft.com/office/drawing/2016/5/9/chartex" xmlns:cx4="http://schemas.microsoft.com/office/drawing/2016/5/10/chartex" xmlns:cx5="http://schemas.microsoft.com/office/drawing/2016/5/11/chartex" xmlns:cx6="http://schemas.microsoft.com/office/drawing/2016/5/12/chartex" xmlns:cx7="http://schemas.microsoft.com/office/drawing/2016/5/13/chartex" xmlns:cx8="http://schemas.microsoft.com/office/drawing/2016/5/14/chartex" xmlns:mc="http://schemas.openxmlformats.org/markup-compatibility/2006" xmlns:aink="http://schemas.microsoft.com/office/drawing/2016/ink" xmlns:am3d="http://schemas.microsoft.com/office/drawing/2017/model3d" xmlns:o="urn:schemas-microsoft-com:office:office" xmlns:r="http://schemas.openxmlformats.org/officeDocument/2006/relationships" xmlns:m="http://schemas.openxmlformats.org/officeDocument/2006/math" xmlns:v="urn:schemas-microsoft-com:vml" xmlns:wp14="http://schemas.microsoft.com/office/word/2010/wordprocessingDrawing" xmlns:wp="http://schemas.openxmlformats.org/drawingml/2006/wordprocessingDrawing" xmlns:w10="urn:schemas-microsoft-com:office:word" xmlns:w="http://schemas.openxmlformats.org/wordprocessingml/2006/main" xmlns:w14="http://schemas.microsoft.com/office/word/2010/wordml" xmlns:w15="http://schemas.microsoft.com/office/word/2012/wordml" xmlns:w16cid="http://schemas.microsoft.com/office/word/2016/wordml/cid" xmlns:w16se="http://schemas.microsoft.com/office/word/2015/wordml/symex" xmlns:wpg="http://schemas.microsoft.com/office/word/2010/wordprocessingGroup" xmlns:wpi="http://schemas.microsoft.com/office/word/2010/wordprocessingInk" xmlns:wne="http://schemas.microsoft.com/office/word/2006/wordml" xmlns:wps="http://schemas.microsoft.com/office/word/2010/wordprocessingShape" mc:Ignorable="w14 w15 w16se w16cid wp14">
+<w:numbering xmlns:wpc="http://schemas.microsoft.com/office/word/2010/wordprocessingCanvas" xmlns:mc="http://schemas.openxmlformats.org/markup-compatibility/2006" xmlns:o="urn:schemas-microsoft-com:office:office" xmlns:r="http://schemas.openxmlformats.org/officeDocument/2006/relationships" xmlns:m="http://schemas.openxmlformats.org/officeDocument/2006/math" xmlns:v="urn:schemas-microsoft-com:vml" xmlns:wp14="http://schemas.microsoft.com/office/word/2010/wordprocessingDrawing" xmlns:wp="http://schemas.openxmlformats.org/drawingml/2006/wordprocessingDrawing" xmlns:w10="urn:schemas-microsoft-com:office:word" xmlns:w="http://schemas.openxmlformats.org/wordprocessingml/2006/main" xmlns:w14="http://schemas.microsoft.com/office/word/2010/wordml" xmlns:w15="http://schemas.microsoft.com/office/word/2012/wordml" xmlns:wpg="http://schemas.microsoft.com/office/word/2010/wordprocessingGroup" xmlns:wpi="http://schemas.microsoft.com/office/word/2010/wordprocessingInk" xmlns:wne="http://schemas.microsoft.com/office/word/2006/wordml" xmlns:wps="http://schemas.microsoft.com/office/word/2010/wordprocessingShape" mc:Ignorable="w14 w15 wp14">
   <w:abstractNum w:abstractNumId="0" w15:restartNumberingAfterBreak="0">
     <w:nsid w:val="0F5E431F"/>
     <w:multiLevelType w:val="hybridMultilevel"/>
@@ -354,14 +453,106 @@
       </w:pPr>
     </w:lvl>
   </w:abstractNum>
+  <w:abstractNum w:abstractNumId="1" w15:restartNumberingAfterBreak="0">
+    <w:nsid w:val="5AE84D1A"/>
+    <w:multiLevelType w:val="hybridMultilevel"/>
+    <w:tmpl w:val="E0688F6C"/>
+    <w:lvl w:ilvl="0" w:tplc="5BC2BC00">
+      <w:start w:val="3"/>
+      <w:numFmt w:val="decimal"/>
+      <w:lvlText w:val="%1"/>
+      <w:lvlJc w:val="left"/>
+      <w:pPr>
+        <w:ind w:left="720" w:hanging="360"/>
+      </w:pPr>
+      <w:rPr>
+        <w:rFonts w:hint="default"/>
+      </w:rPr>
+    </w:lvl>
+    <w:lvl w:ilvl="1" w:tplc="04160019" w:tentative="1">
+      <w:start w:val="1"/>
+      <w:numFmt w:val="lowerLetter"/>
+      <w:lvlText w:val="%2."/>
+      <w:lvlJc w:val="left"/>
+      <w:pPr>
+        <w:ind w:left="1440" w:hanging="360"/>
+      </w:pPr>
+    </w:lvl>
+    <w:lvl w:ilvl="2" w:tplc="0416001B" w:tentative="1">
+      <w:start w:val="1"/>
+      <w:numFmt w:val="lowerRoman"/>
+      <w:lvlText w:val="%3."/>
+      <w:lvlJc w:val="right"/>
+      <w:pPr>
+        <w:ind w:left="2160" w:hanging="180"/>
+      </w:pPr>
+    </w:lvl>
+    <w:lvl w:ilvl="3" w:tplc="0416000F" w:tentative="1">
+      <w:start w:val="1"/>
+      <w:numFmt w:val="decimal"/>
+      <w:lvlText w:val="%4."/>
+      <w:lvlJc w:val="left"/>
+      <w:pPr>
+        <w:ind w:left="2880" w:hanging="360"/>
+      </w:pPr>
+    </w:lvl>
+    <w:lvl w:ilvl="4" w:tplc="04160019" w:tentative="1">
+      <w:start w:val="1"/>
+      <w:numFmt w:val="lowerLetter"/>
+      <w:lvlText w:val="%5."/>
+      <w:lvlJc w:val="left"/>
+      <w:pPr>
+        <w:ind w:left="3600" w:hanging="360"/>
+      </w:pPr>
+    </w:lvl>
+    <w:lvl w:ilvl="5" w:tplc="0416001B" w:tentative="1">
+      <w:start w:val="1"/>
+      <w:numFmt w:val="lowerRoman"/>
+      <w:lvlText w:val="%6."/>
+      <w:lvlJc w:val="right"/>
+      <w:pPr>
+        <w:ind w:left="4320" w:hanging="180"/>
+      </w:pPr>
+    </w:lvl>
+    <w:lvl w:ilvl="6" w:tplc="0416000F" w:tentative="1">
+      <w:start w:val="1"/>
+      <w:numFmt w:val="decimal"/>
+      <w:lvlText w:val="%7."/>
+      <w:lvlJc w:val="left"/>
+      <w:pPr>
+        <w:ind w:left="5040" w:hanging="360"/>
+      </w:pPr>
+    </w:lvl>
+    <w:lvl w:ilvl="7" w:tplc="04160019" w:tentative="1">
+      <w:start w:val="1"/>
+      <w:numFmt w:val="lowerLetter"/>
+      <w:lvlText w:val="%8."/>
+      <w:lvlJc w:val="left"/>
+      <w:pPr>
+        <w:ind w:left="5760" w:hanging="360"/>
+      </w:pPr>
+    </w:lvl>
+    <w:lvl w:ilvl="8" w:tplc="0416001B" w:tentative="1">
+      <w:start w:val="1"/>
+      <w:numFmt w:val="lowerRoman"/>
+      <w:lvlText w:val="%9."/>
+      <w:lvlJc w:val="right"/>
+      <w:pPr>
+        <w:ind w:left="6480" w:hanging="180"/>
+      </w:pPr>
+    </w:lvl>
+  </w:abstractNum>
   <w:num w:numId="1">
     <w:abstractNumId w:val="0"/>
+  </w:num>
+  <w:num w:numId="2">
+    <w:abstractNumId w:val="1"/>
   </w:num>
 </w:numbering>
 </file>
 
 <file path=word/styles.xml><?xml version="1.0" encoding="utf-8"?>
-<w:styles xmlns:mc="http://schemas.openxmlformats.org/markup-compatibility/2006" xmlns:r="http://schemas.openxmlformats.org/officeDocument/2006/relationships" xmlns:w="http://schemas.openxmlformats.org/wordprocessingml/2006/main" xmlns:w14="http://schemas.microsoft.com/office/word/2010/wordml" xmlns:w15="http://schemas.microsoft.com/office/word/2012/wordml" xmlns:w16cid="http://schemas.microsoft.com/office/word/2016/wordml/cid" xmlns:w16se="http://schemas.microsoft.com/office/word/2015/wordml/symex" mc:Ignorable="w14 w15 w16se w16cid">
+<w:styles xmlns:mc="http://schemas.openxmlformats.org/markup-compatibility/2006" xmlns:r="http://schemas.openxmlformats.org/officeDocument/2006/relationships" xmlns:w="http://schemas.openxmlformats.org/wordprocessingml/2006/main" xmlns:w14="http://schemas.microsoft.com/office/word/2010/wordml" xmlns:w15="http://schemas.microsoft.com/office/word/2012/wordml" mc:Ignorable="w14 w15">
   <w:docDefaults>
     <w:rPrDefault>
       <w:rPr>
@@ -377,7 +568,7 @@
       </w:pPr>
     </w:pPrDefault>
   </w:docDefaults>
-  <w:latentStyles w:defLockedState="0" w:defUIPriority="99" w:defSemiHidden="0" w:defUnhideWhenUsed="0" w:defQFormat="0" w:count="375">
+  <w:latentStyles w:defLockedState="0" w:defUIPriority="99" w:defSemiHidden="0" w:defUnhideWhenUsed="0" w:defQFormat="0" w:count="371">
     <w:lsdException w:name="Normal" w:uiPriority="0" w:qFormat="1"/>
     <w:lsdException w:name="heading 1" w:uiPriority="9" w:qFormat="1"/>
     <w:lsdException w:name="heading 2" w:semiHidden="1" w:uiPriority="9" w:unhideWhenUsed="1" w:qFormat="1"/>
@@ -749,10 +940,6 @@
     <w:lsdException w:name="List Table 5 Dark Accent 6" w:uiPriority="50"/>
     <w:lsdException w:name="List Table 6 Colorful Accent 6" w:uiPriority="51"/>
     <w:lsdException w:name="List Table 7 Colorful Accent 6" w:uiPriority="52"/>
-    <w:lsdException w:name="Mention" w:semiHidden="1" w:unhideWhenUsed="1"/>
-    <w:lsdException w:name="Smart Hyperlink" w:semiHidden="1" w:unhideWhenUsed="1"/>
-    <w:lsdException w:name="Hashtag" w:semiHidden="1" w:unhideWhenUsed="1"/>
-    <w:lsdException w:name="Unresolved Mention" w:semiHidden="1" w:unhideWhenUsed="1"/>
   </w:latentStyles>
   <w:style w:type="paragraph" w:default="1" w:styleId="Normal">
     <w:name w:val="Normal"/>

</xml_diff>